<commit_message>
Updated to indicate external data import/export now possible.
</commit_message>
<xml_diff>
--- a/docs/IMP_Compiler_Implementation_Notes.docx
+++ b/docs/IMP_Compiler_Implementation_Notes.docx
@@ -1,6 +1,6 @@
 
 <file path=word/document.xml><?xml version="1.0" encoding="utf-8"?>
-<w:document xmlns:wpc="http://schemas.microsoft.com/office/word/2010/wordprocessingCanvas" xmlns:cx="http://schemas.microsoft.com/office/drawing/2014/chartex" xmlns:cx1="http://schemas.microsoft.com/office/drawing/2015/9/8/chartex" xmlns:cx2="http://schemas.microsoft.com/office/drawing/2015/10/21/chartex" xmlns:cx3="http://schemas.microsoft.com/office/drawing/2016/5/9/chartex" xmlns:cx4="http://schemas.microsoft.com/office/drawing/2016/5/10/chartex" xmlns:cx5="http://schemas.microsoft.com/office/drawing/2016/5/11/chartex" xmlns:cx6="http://schemas.microsoft.com/office/drawing/2016/5/12/chartex" xmlns:cx7="http://schemas.microsoft.com/office/drawing/2016/5/13/chartex" xmlns:cx8="http://schemas.microsoft.com/office/drawing/2016/5/14/chartex" xmlns:mc="http://schemas.openxmlformats.org/markup-compatibility/2006" xmlns:aink="http://schemas.microsoft.com/office/drawing/2016/ink" xmlns:am3d="http://schemas.microsoft.com/office/drawing/2017/model3d" xmlns:o="urn:schemas-microsoft-com:office:office" xmlns:r="http://schemas.openxmlformats.org/officeDocument/2006/relationships" xmlns:m="http://schemas.openxmlformats.org/officeDocument/2006/math" xmlns:v="urn:schemas-microsoft-com:vml" xmlns:wp14="http://schemas.microsoft.com/office/word/2010/wordprocessingDrawing" xmlns:wp="http://schemas.openxmlformats.org/drawingml/2006/wordprocessingDrawing" xmlns:w10="urn:schemas-microsoft-com:office:word" xmlns:w="http://schemas.openxmlformats.org/wordprocessingml/2006/main" xmlns:w14="http://schemas.microsoft.com/office/word/2010/wordml" xmlns:w15="http://schemas.microsoft.com/office/word/2012/wordml" xmlns:w16cex="http://schemas.microsoft.com/office/word/2018/wordml/cex" xmlns:w16cid="http://schemas.microsoft.com/office/word/2016/wordml/cid" xmlns:w16="http://schemas.microsoft.com/office/word/2018/wordml" xmlns:w16se="http://schemas.microsoft.com/office/word/2015/wordml/symex" xmlns:wpg="http://schemas.microsoft.com/office/word/2010/wordprocessingGroup" xmlns:wpi="http://schemas.microsoft.com/office/word/2010/wordprocessingInk" xmlns:wne="http://schemas.microsoft.com/office/word/2006/wordml" xmlns:wps="http://schemas.microsoft.com/office/word/2010/wordprocessingShape" mc:Ignorable="w14 w15 w16se w16cid w16 w16cex wp14">
+<w:document xmlns:wpc="http://schemas.microsoft.com/office/word/2010/wordprocessingCanvas" xmlns:cx="http://schemas.microsoft.com/office/drawing/2014/chartex" xmlns:cx1="http://schemas.microsoft.com/office/drawing/2015/9/8/chartex" xmlns:cx2="http://schemas.microsoft.com/office/drawing/2015/10/21/chartex" xmlns:cx3="http://schemas.microsoft.com/office/drawing/2016/5/9/chartex" xmlns:cx4="http://schemas.microsoft.com/office/drawing/2016/5/10/chartex" xmlns:cx5="http://schemas.microsoft.com/office/drawing/2016/5/11/chartex" xmlns:cx6="http://schemas.microsoft.com/office/drawing/2016/5/12/chartex" xmlns:cx7="http://schemas.microsoft.com/office/drawing/2016/5/13/chartex" xmlns:cx8="http://schemas.microsoft.com/office/drawing/2016/5/14/chartex" xmlns:mc="http://schemas.openxmlformats.org/markup-compatibility/2006" xmlns:aink="http://schemas.microsoft.com/office/drawing/2016/ink" xmlns:am3d="http://schemas.microsoft.com/office/drawing/2017/model3d" xmlns:o="urn:schemas-microsoft-com:office:office" xmlns:oel="http://schemas.microsoft.com/office/2019/extlst" xmlns:r="http://schemas.openxmlformats.org/officeDocument/2006/relationships" xmlns:m="http://schemas.openxmlformats.org/officeDocument/2006/math" xmlns:v="urn:schemas-microsoft-com:vml" xmlns:wp14="http://schemas.microsoft.com/office/word/2010/wordprocessingDrawing" xmlns:wp="http://schemas.openxmlformats.org/drawingml/2006/wordprocessingDrawing" xmlns:w10="urn:schemas-microsoft-com:office:word" xmlns:w="http://schemas.openxmlformats.org/wordprocessingml/2006/main" xmlns:w14="http://schemas.microsoft.com/office/word/2010/wordml" xmlns:w15="http://schemas.microsoft.com/office/word/2012/wordml" xmlns:w16cex="http://schemas.microsoft.com/office/word/2018/wordml/cex" xmlns:w16cid="http://schemas.microsoft.com/office/word/2016/wordml/cid" xmlns:w16="http://schemas.microsoft.com/office/word/2018/wordml" xmlns:w16sdtdh="http://schemas.microsoft.com/office/word/2020/wordml/sdtdatahash" xmlns:w16se="http://schemas.microsoft.com/office/word/2015/wordml/symex" xmlns:wpg="http://schemas.microsoft.com/office/word/2010/wordprocessingGroup" xmlns:wpi="http://schemas.microsoft.com/office/word/2010/wordprocessingInk" xmlns:wne="http://schemas.microsoft.com/office/word/2006/wordml" xmlns:wps="http://schemas.microsoft.com/office/word/2010/wordprocessingShape" mc:Ignorable="w14 w15 w16se w16cid w16 w16cex w16sdtdh wp14">
   <w:body>
     <w:tbl>
       <w:tblPr>
@@ -37,6 +37,15 @@
                 <w:lang w:eastAsia="en-GB"/>
               </w:rPr>
             </w:pPr>
+            <w:r>
+              <w:rPr>
+                <w:rFonts w:ascii="Times New Roman" w:eastAsia="Times New Roman" w:hAnsi="Times New Roman" w:cs="Times New Roman"/>
+                <w:sz w:val="24"/>
+                <w:szCs w:val="24"/>
+                <w:lang w:eastAsia="en-GB"/>
+              </w:rPr>
+              <w:t xml:space="preserve">  </w:t>
+            </w:r>
           </w:p>
         </w:tc>
         <w:tc>
@@ -317,27 +326,7 @@
                 <w:szCs w:val="24"/>
                 <w:lang w:eastAsia="en-GB"/>
               </w:rPr>
-              <w:t xml:space="preserve">bit compiler must be compiled with itself - you </w:t>
-            </w:r>
-            <w:proofErr w:type="gramStart"/>
-            <w:r>
-              <w:rPr>
-                <w:rFonts w:ascii="Times New Roman" w:eastAsia="Times New Roman" w:hAnsi="Times New Roman" w:cs="Times New Roman"/>
-                <w:sz w:val="24"/>
-                <w:szCs w:val="24"/>
-                <w:lang w:eastAsia="en-GB"/>
-              </w:rPr>
-              <w:t>can't</w:t>
-            </w:r>
-            <w:proofErr w:type="gramEnd"/>
-            <w:r>
-              <w:rPr>
-                <w:rFonts w:ascii="Times New Roman" w:eastAsia="Times New Roman" w:hAnsi="Times New Roman" w:cs="Times New Roman"/>
-                <w:sz w:val="24"/>
-                <w:szCs w:val="24"/>
-                <w:lang w:eastAsia="en-GB"/>
-              </w:rPr>
-              <w:t xml:space="preserve"> mix 16</w:t>
+              <w:t>bit compiler must be compiled with itself - you can't mix 16</w:t>
             </w:r>
             <w:r>
               <w:rPr>
@@ -417,27 +406,7 @@
                 <w:szCs w:val="24"/>
                 <w:lang w:eastAsia="en-GB"/>
               </w:rPr>
-              <w:t xml:space="preserve"> and writes a proprietary intermediate object code file. The second pass is loosely based on the structure of a typical "Robertson" compiler but has significant detailed differences internally. It writes two files on output, one is a simple tagged binary object file, and the other is a diagnostic assembler source listing - </w:t>
-            </w:r>
-            <w:proofErr w:type="gramStart"/>
-            <w:r>
-              <w:rPr>
-                <w:rFonts w:ascii="Times New Roman" w:eastAsia="Times New Roman" w:hAnsi="Times New Roman" w:cs="Times New Roman"/>
-                <w:sz w:val="24"/>
-                <w:szCs w:val="24"/>
-                <w:lang w:eastAsia="en-GB"/>
-              </w:rPr>
-              <w:t>a very useful</w:t>
-            </w:r>
-            <w:proofErr w:type="gramEnd"/>
-            <w:r>
-              <w:rPr>
-                <w:rFonts w:ascii="Times New Roman" w:eastAsia="Times New Roman" w:hAnsi="Times New Roman" w:cs="Times New Roman"/>
-                <w:sz w:val="24"/>
-                <w:szCs w:val="24"/>
-                <w:lang w:eastAsia="en-GB"/>
-              </w:rPr>
-              <w:t xml:space="preserve"> tool for debugging compiler behaviour. The 16</w:t>
+              <w:t xml:space="preserve"> and writes a proprietary intermediate object code file. The second pass is loosely based on the structure of a typical "Robertson" compiler but has significant detailed differences internally. It writes two files on output, one is a simple tagged binary object file, and the other is a diagnostic assembler source listing - a very useful tool for debugging compiler behaviour. The 16</w:t>
             </w:r>
             <w:r>
               <w:rPr>
@@ -704,27 +673,7 @@
                 <w:szCs w:val="24"/>
                 <w:lang w:eastAsia="en-GB"/>
               </w:rPr>
-              <w:t xml:space="preserve"> address space contains the code, </w:t>
-            </w:r>
-            <w:proofErr w:type="gramStart"/>
-            <w:r>
-              <w:rPr>
-                <w:rFonts w:ascii="Times New Roman" w:eastAsia="Times New Roman" w:hAnsi="Times New Roman" w:cs="Times New Roman"/>
-                <w:sz w:val="24"/>
-                <w:szCs w:val="24"/>
-                <w:lang w:eastAsia="en-GB"/>
-              </w:rPr>
-              <w:t>data</w:t>
-            </w:r>
-            <w:proofErr w:type="gramEnd"/>
-            <w:r>
-              <w:rPr>
-                <w:rFonts w:ascii="Times New Roman" w:eastAsia="Times New Roman" w:hAnsi="Times New Roman" w:cs="Times New Roman"/>
-                <w:sz w:val="24"/>
-                <w:szCs w:val="24"/>
-                <w:lang w:eastAsia="en-GB"/>
-              </w:rPr>
-              <w:t xml:space="preserve"> and stack areas. Again</w:t>
+              <w:t xml:space="preserve"> address space contains the code, data and stack areas. Again</w:t>
             </w:r>
             <w:r>
               <w:rPr>
@@ -1080,27 +1029,7 @@
                 <w:szCs w:val="24"/>
                 <w:lang w:eastAsia="en-GB"/>
               </w:rPr>
-              <w:t xml:space="preserve"> static data and DISPLAY, which was used in the initial 8086 SKIMP </w:t>
-            </w:r>
-            <w:proofErr w:type="gramStart"/>
-            <w:r>
-              <w:rPr>
-                <w:rFonts w:ascii="Times New Roman" w:eastAsia="Times New Roman" w:hAnsi="Times New Roman" w:cs="Times New Roman"/>
-                <w:sz w:val="24"/>
-                <w:szCs w:val="24"/>
-                <w:lang w:eastAsia="en-GB"/>
-              </w:rPr>
-              <w:t>compiler</w:t>
-            </w:r>
-            <w:proofErr w:type="gramEnd"/>
-            <w:r>
-              <w:rPr>
-                <w:rFonts w:ascii="Times New Roman" w:eastAsia="Times New Roman" w:hAnsi="Times New Roman" w:cs="Times New Roman"/>
-                <w:sz w:val="24"/>
-                <w:szCs w:val="24"/>
-                <w:lang w:eastAsia="en-GB"/>
-              </w:rPr>
-              <w:t xml:space="preserve"> to hold the virtual display registers. </w:t>
+              <w:t xml:space="preserve"> static data and DISPLAY, which was used in the initial 8086 SKIMP compiler to hold the virtual display registers. </w:t>
             </w:r>
             <w:proofErr w:type="spellStart"/>
             <w:r>
@@ -1278,27 +1207,7 @@
                 <w:szCs w:val="24"/>
                 <w:lang w:eastAsia="en-GB"/>
               </w:rPr>
-              <w:t xml:space="preserve">The biggest difference between this Intel compiler and a classic Robertson compiler is that this compiler defers </w:t>
-            </w:r>
-            <w:proofErr w:type="gramStart"/>
-            <w:r>
-              <w:rPr>
-                <w:rFonts w:ascii="Times New Roman" w:eastAsia="Times New Roman" w:hAnsi="Times New Roman" w:cs="Times New Roman"/>
-                <w:sz w:val="24"/>
-                <w:szCs w:val="24"/>
-                <w:lang w:eastAsia="en-GB"/>
-              </w:rPr>
-              <w:t>very little</w:t>
-            </w:r>
-            <w:proofErr w:type="gramEnd"/>
-            <w:r>
-              <w:rPr>
-                <w:rFonts w:ascii="Times New Roman" w:eastAsia="Times New Roman" w:hAnsi="Times New Roman" w:cs="Times New Roman"/>
-                <w:sz w:val="24"/>
-                <w:szCs w:val="24"/>
-                <w:lang w:eastAsia="en-GB"/>
-              </w:rPr>
-              <w:t xml:space="preserve">. That is, when it receives an </w:t>
+              <w:t xml:space="preserve">The biggest difference between this Intel compiler and a classic Robertson compiler is that this compiler defers very little. That is, when it receives an </w:t>
             </w:r>
             <w:proofErr w:type="spellStart"/>
             <w:r>
@@ -2276,19 +2185,8 @@
                       <w:szCs w:val="24"/>
                       <w:lang w:eastAsia="en-GB"/>
                     </w:rPr>
-                    <w:t xml:space="preserve">Used in the diagnostic </w:t>
+                    <w:t>Used in the diagnostic backtrace</w:t>
                   </w:r>
-                  <w:proofErr w:type="spellStart"/>
-                  <w:r>
-                    <w:rPr>
-                      <w:rFonts w:ascii="Times New Roman" w:eastAsia="Times New Roman" w:hAnsi="Times New Roman" w:cs="Times New Roman"/>
-                      <w:sz w:val="24"/>
-                      <w:szCs w:val="24"/>
-                      <w:lang w:eastAsia="en-GB"/>
-                    </w:rPr>
-                    <w:t>backtrace</w:t>
-                  </w:r>
-                  <w:proofErr w:type="spellEnd"/>
                 </w:p>
               </w:tc>
             </w:tr>
@@ -2437,27 +2335,7 @@
                 <w:szCs w:val="24"/>
                 <w:lang w:eastAsia="en-GB"/>
               </w:rPr>
-              <w:t xml:space="preserve"> Skimp is written in IMP, and the whole point of the exercise is that I </w:t>
-            </w:r>
-            <w:proofErr w:type="gramStart"/>
-            <w:r>
-              <w:rPr>
-                <w:rFonts w:ascii="Times New Roman" w:eastAsia="Times New Roman" w:hAnsi="Times New Roman" w:cs="Times New Roman"/>
-                <w:sz w:val="24"/>
-                <w:szCs w:val="24"/>
-                <w:lang w:eastAsia="en-GB"/>
-              </w:rPr>
-              <w:t>don't</w:t>
-            </w:r>
-            <w:proofErr w:type="gramEnd"/>
-            <w:r>
-              <w:rPr>
-                <w:rFonts w:ascii="Times New Roman" w:eastAsia="Times New Roman" w:hAnsi="Times New Roman" w:cs="Times New Roman"/>
-                <w:sz w:val="24"/>
-                <w:szCs w:val="24"/>
-                <w:lang w:eastAsia="en-GB"/>
-              </w:rPr>
-              <w:t xml:space="preserve"> have an IMP compiler, so I have re-implemented Skimp in C - hence "C Skimp".</w:t>
+              <w:t xml:space="preserve"> Skimp is written in IMP, and the whole point of the exercise is that I don't have an IMP compiler, so I have re-implemented Skimp in C - hence "C Skimp".</w:t>
             </w:r>
           </w:p>
           <w:p>
@@ -2852,27 +2730,16 @@
                 <w:szCs w:val="24"/>
                 <w:lang w:eastAsia="en-GB"/>
               </w:rPr>
-              <w:t xml:space="preserve">Fixing some bits that </w:t>
-            </w:r>
-            <w:proofErr w:type="gramStart"/>
-            <w:r>
-              <w:rPr>
-                <w:rFonts w:ascii="Times New Roman" w:eastAsia="Times New Roman" w:hAnsi="Times New Roman" w:cs="Times New Roman"/>
-                <w:sz w:val="24"/>
-                <w:szCs w:val="24"/>
-                <w:lang w:eastAsia="en-GB"/>
-              </w:rPr>
-              <w:t>don't</w:t>
-            </w:r>
-            <w:proofErr w:type="gramEnd"/>
-            <w:r>
-              <w:rPr>
-                <w:rFonts w:ascii="Times New Roman" w:eastAsia="Times New Roman" w:hAnsi="Times New Roman" w:cs="Times New Roman"/>
-                <w:sz w:val="24"/>
-                <w:szCs w:val="24"/>
-                <w:lang w:eastAsia="en-GB"/>
-              </w:rPr>
-              <w:t xml:space="preserve"> work yet, particularly external data import/export.</w:t>
+              <w:t>Fixing some bits that don't work yet, particularly external data import/export.</w:t>
+            </w:r>
+            <w:r>
+              <w:rPr>
+                <w:rFonts w:ascii="Times New Roman" w:eastAsia="Times New Roman" w:hAnsi="Times New Roman" w:cs="Times New Roman"/>
+                <w:sz w:val="24"/>
+                <w:szCs w:val="24"/>
+                <w:lang w:eastAsia="en-GB"/>
+              </w:rPr>
+              <w:t xml:space="preserve"> External data import/export now available.</w:t>
             </w:r>
           </w:p>
           <w:p>
@@ -2924,7 +2791,7 @@
 </file>
 
 <file path=word/numbering.xml><?xml version="1.0" encoding="utf-8"?>
-<w:numbering xmlns:wpc="http://schemas.microsoft.com/office/word/2010/wordprocessingCanvas" xmlns:cx="http://schemas.microsoft.com/office/drawing/2014/chartex" xmlns:cx1="http://schemas.microsoft.com/office/drawing/2015/9/8/chartex" xmlns:cx2="http://schemas.microsoft.com/office/drawing/2015/10/21/chartex" xmlns:cx3="http://schemas.microsoft.com/office/drawing/2016/5/9/chartex" xmlns:cx4="http://schemas.microsoft.com/office/drawing/2016/5/10/chartex" xmlns:cx5="http://schemas.microsoft.com/office/drawing/2016/5/11/chartex" xmlns:cx6="http://schemas.microsoft.com/office/drawing/2016/5/12/chartex" xmlns:cx7="http://schemas.microsoft.com/office/drawing/2016/5/13/chartex" xmlns:cx8="http://schemas.microsoft.com/office/drawing/2016/5/14/chartex" xmlns:mc="http://schemas.openxmlformats.org/markup-compatibility/2006" xmlns:aink="http://schemas.microsoft.com/office/drawing/2016/ink" xmlns:am3d="http://schemas.microsoft.com/office/drawing/2017/model3d" xmlns:o="urn:schemas-microsoft-com:office:office" xmlns:r="http://schemas.openxmlformats.org/officeDocument/2006/relationships" xmlns:m="http://schemas.openxmlformats.org/officeDocument/2006/math" xmlns:v="urn:schemas-microsoft-com:vml" xmlns:wp14="http://schemas.microsoft.com/office/word/2010/wordprocessingDrawing" xmlns:wp="http://schemas.openxmlformats.org/drawingml/2006/wordprocessingDrawing" xmlns:w10="urn:schemas-microsoft-com:office:word" xmlns:w="http://schemas.openxmlformats.org/wordprocessingml/2006/main" xmlns:w14="http://schemas.microsoft.com/office/word/2010/wordml" xmlns:w15="http://schemas.microsoft.com/office/word/2012/wordml" xmlns:w16cex="http://schemas.microsoft.com/office/word/2018/wordml/cex" xmlns:w16cid="http://schemas.microsoft.com/office/word/2016/wordml/cid" xmlns:w16="http://schemas.microsoft.com/office/word/2018/wordml" xmlns:w16se="http://schemas.microsoft.com/office/word/2015/wordml/symex" xmlns:wpg="http://schemas.microsoft.com/office/word/2010/wordprocessingGroup" xmlns:wpi="http://schemas.microsoft.com/office/word/2010/wordprocessingInk" xmlns:wne="http://schemas.microsoft.com/office/word/2006/wordml" xmlns:wps="http://schemas.microsoft.com/office/word/2010/wordprocessingShape" mc:Ignorable="w14 w15 w16se w16cid w16 w16cex wp14">
+<w:numbering xmlns:wpc="http://schemas.microsoft.com/office/word/2010/wordprocessingCanvas" xmlns:cx="http://schemas.microsoft.com/office/drawing/2014/chartex" xmlns:cx1="http://schemas.microsoft.com/office/drawing/2015/9/8/chartex" xmlns:cx2="http://schemas.microsoft.com/office/drawing/2015/10/21/chartex" xmlns:cx3="http://schemas.microsoft.com/office/drawing/2016/5/9/chartex" xmlns:cx4="http://schemas.microsoft.com/office/drawing/2016/5/10/chartex" xmlns:cx5="http://schemas.microsoft.com/office/drawing/2016/5/11/chartex" xmlns:cx6="http://schemas.microsoft.com/office/drawing/2016/5/12/chartex" xmlns:cx7="http://schemas.microsoft.com/office/drawing/2016/5/13/chartex" xmlns:cx8="http://schemas.microsoft.com/office/drawing/2016/5/14/chartex" xmlns:mc="http://schemas.openxmlformats.org/markup-compatibility/2006" xmlns:aink="http://schemas.microsoft.com/office/drawing/2016/ink" xmlns:am3d="http://schemas.microsoft.com/office/drawing/2017/model3d" xmlns:o="urn:schemas-microsoft-com:office:office" xmlns:oel="http://schemas.microsoft.com/office/2019/extlst" xmlns:r="http://schemas.openxmlformats.org/officeDocument/2006/relationships" xmlns:m="http://schemas.openxmlformats.org/officeDocument/2006/math" xmlns:v="urn:schemas-microsoft-com:vml" xmlns:wp14="http://schemas.microsoft.com/office/word/2010/wordprocessingDrawing" xmlns:wp="http://schemas.openxmlformats.org/drawingml/2006/wordprocessingDrawing" xmlns:w10="urn:schemas-microsoft-com:office:word" xmlns:w="http://schemas.openxmlformats.org/wordprocessingml/2006/main" xmlns:w14="http://schemas.microsoft.com/office/word/2010/wordml" xmlns:w15="http://schemas.microsoft.com/office/word/2012/wordml" xmlns:w16cex="http://schemas.microsoft.com/office/word/2018/wordml/cex" xmlns:w16cid="http://schemas.microsoft.com/office/word/2016/wordml/cid" xmlns:w16="http://schemas.microsoft.com/office/word/2018/wordml" xmlns:w16sdtdh="http://schemas.microsoft.com/office/word/2020/wordml/sdtdatahash" xmlns:w16se="http://schemas.microsoft.com/office/word/2015/wordml/symex" xmlns:wpg="http://schemas.microsoft.com/office/word/2010/wordprocessingGroup" xmlns:wpi="http://schemas.microsoft.com/office/word/2010/wordprocessingInk" xmlns:wne="http://schemas.microsoft.com/office/word/2006/wordml" xmlns:wps="http://schemas.microsoft.com/office/word/2010/wordprocessingShape" mc:Ignorable="w14 w15 w16se w16cid w16 w16cex w16sdtdh wp14">
   <w:abstractNum w:abstractNumId="0" w15:restartNumberingAfterBreak="0">
     <w:nsid w:val="1BAF466B"/>
     <w:multiLevelType w:val="multilevel"/>
@@ -3372,20 +3239,20 @@
       </w:rPr>
     </w:lvl>
   </w:abstractNum>
-  <w:num w:numId="1">
+  <w:num w:numId="1" w16cid:durableId="969825262">
     <w:abstractNumId w:val="2"/>
   </w:num>
-  <w:num w:numId="2">
+  <w:num w:numId="2" w16cid:durableId="1821382197">
     <w:abstractNumId w:val="1"/>
   </w:num>
-  <w:num w:numId="3">
+  <w:num w:numId="3" w16cid:durableId="1333996623">
     <w:abstractNumId w:val="0"/>
   </w:num>
 </w:numbering>
 </file>
 
 <file path=word/styles.xml><?xml version="1.0" encoding="utf-8"?>
-<w:styles xmlns:mc="http://schemas.openxmlformats.org/markup-compatibility/2006" xmlns:r="http://schemas.openxmlformats.org/officeDocument/2006/relationships" xmlns:w="http://schemas.openxmlformats.org/wordprocessingml/2006/main" xmlns:w14="http://schemas.microsoft.com/office/word/2010/wordml" xmlns:w15="http://schemas.microsoft.com/office/word/2012/wordml" xmlns:w16cex="http://schemas.microsoft.com/office/word/2018/wordml/cex" xmlns:w16cid="http://schemas.microsoft.com/office/word/2016/wordml/cid" xmlns:w16="http://schemas.microsoft.com/office/word/2018/wordml" xmlns:w16se="http://schemas.microsoft.com/office/word/2015/wordml/symex" mc:Ignorable="w14 w15 w16se w16cid w16 w16cex">
+<w:styles xmlns:mc="http://schemas.openxmlformats.org/markup-compatibility/2006" xmlns:r="http://schemas.openxmlformats.org/officeDocument/2006/relationships" xmlns:w="http://schemas.openxmlformats.org/wordprocessingml/2006/main" xmlns:w14="http://schemas.microsoft.com/office/word/2010/wordml" xmlns:w15="http://schemas.microsoft.com/office/word/2012/wordml" xmlns:w16cex="http://schemas.microsoft.com/office/word/2018/wordml/cex" xmlns:w16cid="http://schemas.microsoft.com/office/word/2016/wordml/cid" xmlns:w16="http://schemas.microsoft.com/office/word/2018/wordml" xmlns:w16sdtdh="http://schemas.microsoft.com/office/word/2020/wordml/sdtdatahash" xmlns:w16se="http://schemas.microsoft.com/office/word/2015/wordml/symex" mc:Ignorable="w14 w15 w16se w16cid w16 w16cex w16sdtdh">
   <w:docDefaults>
     <w:rPrDefault>
       <w:rPr>

</xml_diff>